<commit_message>
minor changes in Strs and SRS
</commit_message>
<xml_diff>
--- a/documentation/SRS.docx
+++ b/documentation/SRS.docx
@@ -138,17 +138,7 @@
             <w:szCs w:val="20"/>
             <w:u w:val="single"/>
           </w:rPr>
-          <w:t>https://www.entso</w:t>
-        </w:r>
-        <w:r>
-          <w:rPr>
-            <w:i/>
-            <w:color w:val="0563C1"/>
-            <w:sz w:val="20"/>
-            <w:szCs w:val="20"/>
-            <w:u w:val="single"/>
-          </w:rPr>
-          <w:t>e.eu/</w:t>
+          <w:t>https://www.entsoe.eu/</w:t>
         </w:r>
       </w:hyperlink>
       <w:r>
@@ -232,15 +222,7 @@
           <w:sz w:val="20"/>
           <w:szCs w:val="20"/>
         </w:rPr>
-        <w:t>API</w:t>
-      </w:r>
-      <w:r>
-        <w:rPr>
-          <w:i/>
-          <w:sz w:val="20"/>
-          <w:szCs w:val="20"/>
-        </w:rPr>
-        <w:t xml:space="preserve">, μία εφαρμογή γραμμής εντολών και μία διαδικτυακή εφαρμογή με γραφικό περιβάλλον. </w:t>
+        <w:t xml:space="preserve">API, μία εφαρμογή γραμμής εντολών και μία διαδικτυακή εφαρμογή με γραφικό περιβάλλον. </w:t>
       </w:r>
     </w:p>
     <w:p>
@@ -286,8 +268,9 @@
           <w:sz w:val="20"/>
           <w:szCs w:val="20"/>
         </w:rPr>
-        <w:t>Τ</w:t>
-      </w:r>
+        <w:t xml:space="preserve">Τα δεδομένα του συστήματος θα μπορούν να καταναλωθούν από συνδεδεμένους χρήστες από εξωτερικά συστήματα μέσω κατάλληλου διαμορφωμένου API, το οποίο ακολουθεί το </w:t>
+      </w:r>
+      <w:proofErr w:type="spellStart"/>
       <w:r>
         <w:rPr>
           <w:i/>
@@ -295,9 +278,9 @@
           <w:sz w:val="20"/>
           <w:szCs w:val="20"/>
         </w:rPr>
-        <w:t xml:space="preserve">α δεδομένα του συστήματος θα μπορούν να καταναλωθούν από συνδεδεμένους χρήστες από εξωτερικά συστήματα μέσω κατάλληλου διαμορφωμένου API, το οποίο ακολουθεί το </w:t>
-      </w:r>
-      <w:proofErr w:type="spellStart"/>
+        <w:t>Open</w:t>
+      </w:r>
+      <w:proofErr w:type="spellEnd"/>
       <w:r>
         <w:rPr>
           <w:i/>
@@ -305,26 +288,7 @@
           <w:sz w:val="20"/>
           <w:szCs w:val="20"/>
         </w:rPr>
-        <w:t>Open</w:t>
-      </w:r>
-      <w:proofErr w:type="spellEnd"/>
-      <w:r>
-        <w:rPr>
-          <w:i/>
-          <w:color w:val="000000"/>
-          <w:sz w:val="20"/>
-          <w:szCs w:val="20"/>
-        </w:rPr>
-        <w:t xml:space="preserve"> API 3 και υλοποιείται με αρχιτεκτονική REST. Επίσης μέσω του API γίνεται η διαχείριση των χ</w:t>
-      </w:r>
-      <w:r>
-        <w:rPr>
-          <w:i/>
-          <w:color w:val="000000"/>
-          <w:sz w:val="20"/>
-          <w:szCs w:val="20"/>
-        </w:rPr>
-        <w:t>ρηστών.</w:t>
+        <w:t xml:space="preserve"> API 3 και υλοποιείται με αρχιτεκτονική REST. Επίσης μέσω του API γίνεται η διαχείριση των χρηστών.</w:t>
       </w:r>
     </w:p>
     <w:p>
@@ -1054,16 +1018,7 @@
           <w:sz w:val="20"/>
           <w:szCs w:val="20"/>
         </w:rPr>
-        <w:t xml:space="preserve"> για τον χρήστη είναι μέσω της γραμμής εντολών και μέσω διαδικτυακής εφαρμογής. Στη γραμμή εντολών, όλες οι κλήσεις θα γίνονται μέσω κωδικοποιημένων εντολών σε μορφή απλού κειμένου. Στην διαδικτυακή εφαρμογή τα δεδομένα θα εμφανίζοντα</w:t>
-      </w:r>
-      <w:r>
-        <w:rPr>
-          <w:i/>
-          <w:color w:val="000000"/>
-          <w:sz w:val="20"/>
-          <w:szCs w:val="20"/>
-        </w:rPr>
-        <w:t>ι μετά από επιλογές του χ</w:t>
+        <w:t xml:space="preserve"> για τον χρήστη είναι μέσω της γραμμής εντολών και μέσω διαδικτυακής εφαρμογής. Στη γραμμή εντολών, όλες οι κλήσεις θα γίνονται μέσω κωδικοποιημένων εντολών σε μορφή απλού κειμένου. Στην διαδικτυακή εφαρμογή τα δεδομένα θα εμφανίζονται μετά από επιλογές του χ</w:t>
       </w:r>
       <w:r>
         <w:rPr>
@@ -1249,15 +1204,7 @@
           <w:sz w:val="20"/>
           <w:szCs w:val="20"/>
         </w:rPr>
-        <w:t>Οποιοσδήποτε χρήστης έχει σκοπό να</w:t>
-      </w:r>
-      <w:r>
-        <w:rPr>
-          <w:i/>
-          <w:sz w:val="20"/>
-          <w:szCs w:val="20"/>
-        </w:rPr>
-        <w:t xml:space="preserve"> ενημερωθεί για την ενεργειακή επικαιρότητα της Ευρώπης και να δει ζητήσει διαγράμματα και συγκριτικά δεδομένα, με σκοπό την καλύτερη κατανόησή της. </w:t>
+        <w:t xml:space="preserve">Οποιοσδήποτε χρήστης έχει σκοπό να ενημερωθεί για την ενεργειακή επικαιρότητα της Ευρώπης και να δει ζητήσει διαγράμματα και συγκριτικά δεδομένα, με σκοπό την καλύτερη κατανόησή της. </w:t>
       </w:r>
       <w:r>
         <w:rPr>
@@ -1302,15 +1249,7 @@
           <w:sz w:val="20"/>
           <w:szCs w:val="20"/>
         </w:rPr>
-        <w:t>Ένας χρήστης προκειμένου να συνδεθεί στην πλατφόρμα θα πρέπει να έχει δημιο</w:t>
-      </w:r>
-      <w:r>
-        <w:rPr>
-          <w:i/>
-          <w:sz w:val="20"/>
-          <w:szCs w:val="20"/>
-        </w:rPr>
-        <w:t>υργήσει λογαριασμό και να είναι συνδεδεμένος σε αυτό. Επίσης προϋπόθεση λειτουργίας είναι το να είναι σε κατάσταση λειτουργίας η βάση.</w:t>
+        <w:t>Ένας χρήστης προκειμένου να συνδεθεί στην πλατφόρμα θα πρέπει να έχει δημιουργήσει λογαριασμό και να είναι συνδεδεμένος σε αυτό. Επίσης προϋπόθεση λειτουργίας είναι το να είναι σε κατάσταση λειτουργίας η βάση.</w:t>
       </w:r>
       <w:r>
         <w:rPr>
@@ -1452,15 +1391,7 @@
           <w:sz w:val="20"/>
           <w:szCs w:val="20"/>
         </w:rPr>
-        <w:t>Ο χρήστης κ</w:t>
-      </w:r>
-      <w:r>
-        <w:rPr>
-          <w:i/>
-          <w:sz w:val="20"/>
-          <w:szCs w:val="20"/>
-        </w:rPr>
-        <w:t xml:space="preserve">αθώς εισέρχεται στη </w:t>
+        <w:t xml:space="preserve">Ο χρήστης καθώς εισέρχεται στη </w:t>
       </w:r>
       <w:proofErr w:type="spellStart"/>
       <w:r>
@@ -1494,15 +1425,7 @@
           <w:sz w:val="20"/>
           <w:szCs w:val="20"/>
         </w:rPr>
-        <w:t xml:space="preserve">που τον ενδιαφέρει. Ο χρήστης δεν έχει την επιλογή να κάνει μη έγκυρη </w:t>
-      </w:r>
-      <w:r>
-        <w:rPr>
-          <w:i/>
-          <w:sz w:val="20"/>
-          <w:szCs w:val="20"/>
-        </w:rPr>
-        <w:t xml:space="preserve">αναζήτηση γιατί όλες οι είσοδοι θα δίνονται σε μορφή </w:t>
+        <w:t xml:space="preserve">που τον ενδιαφέρει. Ο χρήστης δεν έχει την επιλογή να κάνει μη έγκυρη αναζήτηση γιατί όλες οι είσοδοι θα δίνονται σε μορφή </w:t>
       </w:r>
       <w:proofErr w:type="spellStart"/>
       <w:r>
@@ -1831,33 +1754,47 @@
           <w:sz w:val="20"/>
           <w:szCs w:val="20"/>
         </w:rPr>
-        <w:t>Βήμα 2: Ο χρήστης επιλέγει τί δεδομένα (επιθυμητή χώρα, ημερομηνία, τύπος μετρήσεων φο</w:t>
-      </w:r>
-      <w:r>
-        <w:rPr>
-          <w:i/>
-          <w:sz w:val="20"/>
-          <w:szCs w:val="20"/>
-        </w:rPr>
-        <w:t xml:space="preserve">ρτίων +) και σε τι μορφή (χάρτες, γραφήματα, </w:t>
-      </w:r>
-      <w:proofErr w:type="spellStart"/>
-      <w:r>
-        <w:rPr>
-          <w:i/>
-          <w:sz w:val="20"/>
-          <w:szCs w:val="20"/>
-        </w:rPr>
-        <w:t>ραβδογράμματα</w:t>
-      </w:r>
-      <w:proofErr w:type="spellEnd"/>
-      <w:r>
-        <w:rPr>
-          <w:i/>
-          <w:sz w:val="20"/>
-          <w:szCs w:val="20"/>
-        </w:rPr>
-        <w:t xml:space="preserve">, πίτες) θα του επιστραφούν. Ο χρήστης δεν έχει την επιλογή να κάνει μη έγκυρη αναζήτηση γιατί όλες οι είσοδοι θα δίνονται σε μορφή </w:t>
+        <w:t xml:space="preserve">Βήμα 2: Ο χρήστης επιλέγει τι </w:t>
+      </w:r>
+      <w:r>
+        <w:rPr>
+          <w:i/>
+          <w:sz w:val="20"/>
+          <w:szCs w:val="20"/>
+        </w:rPr>
+        <w:t>δεδομένα (επιθυμητή χώρα, ημερο</w:t>
+      </w:r>
+      <w:r>
+        <w:rPr>
+          <w:i/>
+          <w:sz w:val="20"/>
+          <w:szCs w:val="20"/>
+        </w:rPr>
+        <w:t>μηνία, τύπος μετρήσεων φορτίων κτλ</w:t>
+      </w:r>
+      <w:r>
+        <w:rPr>
+          <w:i/>
+          <w:sz w:val="20"/>
+          <w:szCs w:val="20"/>
+        </w:rPr>
+        <w:t>)</w:t>
+      </w:r>
+      <w:r>
+        <w:rPr>
+          <w:i/>
+          <w:sz w:val="20"/>
+          <w:szCs w:val="20"/>
+        </w:rPr>
+        <w:t xml:space="preserve"> που</w:t>
+      </w:r>
+      <w:r>
+        <w:rPr>
+          <w:i/>
+          <w:sz w:val="20"/>
+          <w:szCs w:val="20"/>
+        </w:rPr>
+        <w:t xml:space="preserve"> θα του επιστραφούν. Ο χρήστης δεν έχει την επιλογή να κάνει μη έγκυρη αναζήτηση γιατί όλες οι είσοδοι θα δίνονται σε μορφή </w:t>
       </w:r>
       <w:proofErr w:type="spellStart"/>
       <w:r>
@@ -1986,56 +1923,29 @@
     </w:p>
     <w:p>
       <w:pPr>
+        <w:pStyle w:val="normal"/>
+        <w:pBdr>
+          <w:top w:val="nil"/>
+          <w:left w:val="nil"/>
+          <w:bottom w:val="nil"/>
+          <w:right w:val="nil"/>
+          <w:between w:val="nil"/>
+        </w:pBdr>
         <w:rPr>
           <w:i/>
           <w:color w:val="2F5496"/>
         </w:rPr>
       </w:pPr>
       <w:r>
-        <w:br w:type="page"/>
-      </w:r>
-    </w:p>
-    <w:p>
-      <w:pPr>
-        <w:pStyle w:val="4"/>
-      </w:pPr>
-      <w:r>
+        <w:rPr>
+          <w:b/>
+          <w:i/>
+          <w:color w:val="4A86E8"/>
+          <w:sz w:val="20"/>
+          <w:szCs w:val="20"/>
+          <w:u w:val="single"/>
+        </w:rPr>
         <w:lastRenderedPageBreak/>
-        <w:t>2.1.1.7</w:t>
-      </w:r>
-      <w:r>
-        <w:tab/>
-        <w:t>Δεδομένα εξόδου</w:t>
-      </w:r>
-    </w:p>
-    <w:p>
-      <w:pPr>
-        <w:pStyle w:val="normal"/>
-        <w:pBdr>
-          <w:top w:val="nil"/>
-          <w:left w:val="nil"/>
-          <w:bottom w:val="nil"/>
-          <w:right w:val="nil"/>
-          <w:between w:val="nil"/>
-        </w:pBdr>
-        <w:rPr>
-          <w:b/>
-          <w:i/>
-          <w:color w:val="4A86E8"/>
-          <w:sz w:val="20"/>
-          <w:szCs w:val="20"/>
-          <w:u w:val="single"/>
-        </w:rPr>
-      </w:pPr>
-      <w:r>
-        <w:rPr>
-          <w:b/>
-          <w:i/>
-          <w:color w:val="4A86E8"/>
-          <w:sz w:val="20"/>
-          <w:szCs w:val="20"/>
-          <w:u w:val="single"/>
-        </w:rPr>
         <w:t xml:space="preserve">Web </w:t>
       </w:r>
       <w:proofErr w:type="spellStart"/>
@@ -2086,26 +1996,18 @@
         </w:rPr>
         <w:t>:</w:t>
       </w:r>
-    </w:p>
-    <w:p>
-      <w:pPr>
-        <w:pStyle w:val="normal"/>
-        <w:pBdr>
-          <w:top w:val="nil"/>
-          <w:left w:val="nil"/>
-          <w:bottom w:val="nil"/>
-          <w:right w:val="nil"/>
-          <w:between w:val="nil"/>
-        </w:pBdr>
-        <w:rPr>
-          <w:b/>
-          <w:i/>
-          <w:color w:val="4A86E8"/>
-          <w:sz w:val="20"/>
-          <w:szCs w:val="20"/>
-          <w:u w:val="single"/>
-        </w:rPr>
-      </w:pPr>
+      <w:r>
+        <w:rPr>
+          <w:b/>
+          <w:i/>
+          <w:noProof/>
+          <w:color w:val="4A86E8"/>
+          <w:sz w:val="20"/>
+          <w:szCs w:val="20"/>
+          <w:u w:val="single"/>
+        </w:rPr>
+        <w:t xml:space="preserve"> </w:t>
+      </w:r>
       <w:r>
         <w:rPr>
           <w:b/>
@@ -2120,7 +2022,7 @@
           <wp:inline distT="114300" distB="114300" distL="114300" distR="114300">
             <wp:extent cx="4576570" cy="4140200"/>
             <wp:effectExtent l="19050" t="0" r="0" b="0"/>
-            <wp:docPr id="2" name="image4.png"/>
+            <wp:docPr id="9" name="image4.png"/>
             <wp:cNvGraphicFramePr/>
             <a:graphic xmlns:a="http://schemas.openxmlformats.org/drawingml/2006/main">
               <a:graphicData uri="http://schemas.openxmlformats.org/drawingml/2006/picture">
@@ -2154,35 +2056,39 @@
     </w:p>
     <w:p>
       <w:pPr>
-        <w:pStyle w:val="normal"/>
-        <w:pBdr>
-          <w:top w:val="nil"/>
-          <w:left w:val="nil"/>
-          <w:bottom w:val="nil"/>
-          <w:right w:val="nil"/>
-          <w:between w:val="nil"/>
-        </w:pBdr>
-        <w:rPr>
-          <w:i/>
-          <w:sz w:val="20"/>
-          <w:szCs w:val="20"/>
-        </w:rPr>
-      </w:pPr>
-      <w:r>
-        <w:rPr>
-          <w:i/>
-          <w:sz w:val="20"/>
-          <w:szCs w:val="20"/>
-        </w:rPr>
-        <w:t>Ο χρήστης λαμβάνει οπτικά αποτελέσματα φιλικά προς αυ</w:t>
-      </w:r>
-      <w:r>
-        <w:rPr>
-          <w:i/>
-          <w:sz w:val="20"/>
-          <w:szCs w:val="20"/>
-        </w:rPr>
-        <w:t>τόν, ανάλογα με την αναζήτηση που πραγματοποίησε.</w:t>
+        <w:pStyle w:val="4"/>
+      </w:pPr>
+      <w:r>
+        <w:t>2.1.1.7</w:t>
+      </w:r>
+      <w:r>
+        <w:tab/>
+        <w:t>Δεδομένα εξόδου</w:t>
+      </w:r>
+    </w:p>
+    <w:p>
+      <w:pPr>
+        <w:pStyle w:val="normal"/>
+        <w:pBdr>
+          <w:top w:val="nil"/>
+          <w:left w:val="nil"/>
+          <w:bottom w:val="nil"/>
+          <w:right w:val="nil"/>
+          <w:between w:val="nil"/>
+        </w:pBdr>
+        <w:rPr>
+          <w:i/>
+          <w:sz w:val="20"/>
+          <w:szCs w:val="20"/>
+        </w:rPr>
+      </w:pPr>
+      <w:r>
+        <w:rPr>
+          <w:i/>
+          <w:sz w:val="20"/>
+          <w:szCs w:val="20"/>
+        </w:rPr>
+        <w:t>Ο χρήστης λαμβάνει οπτικά αποτελέσματα φιλικά προς αυτόν, ανάλογα με την αναζήτηση που πραγματοποίησε.</w:t>
       </w:r>
     </w:p>
     <w:p>
@@ -2270,10 +2176,7 @@
         </w:rPr>
       </w:pPr>
       <w:r>
-        <w:t>2.1.2.</w:t>
-      </w:r>
-      <w:r>
-        <w:t>2</w:t>
+        <w:t>2.1.2.2</w:t>
       </w:r>
       <w:r>
         <w:tab/>
@@ -2470,31 +2373,7 @@
           <w:sz w:val="20"/>
           <w:szCs w:val="20"/>
         </w:rPr>
-        <w:t xml:space="preserve">, μπορεί να </w:t>
-      </w:r>
-      <w:r>
-        <w:rPr>
-          <w:i/>
-          <w:sz w:val="20"/>
-          <w:szCs w:val="20"/>
-        </w:rPr>
-        <w:t>εκτελεστεί</w:t>
-      </w:r>
-      <w:r>
-        <w:rPr>
-          <w:i/>
-          <w:sz w:val="20"/>
-          <w:szCs w:val="20"/>
-        </w:rPr>
-        <w:t xml:space="preserve"> σε οποιοδήποτε υποστηριζόμε</w:t>
-      </w:r>
-      <w:r>
-        <w:rPr>
-          <w:i/>
-          <w:sz w:val="20"/>
-          <w:szCs w:val="20"/>
-        </w:rPr>
-        <w:t xml:space="preserve">νο σύστημα από την </w:t>
+        <w:t xml:space="preserve">, μπορεί να εκτελεστεί σε οποιοδήποτε υποστηριζόμενο σύστημα από την </w:t>
       </w:r>
       <w:proofErr w:type="spellStart"/>
       <w:r>
@@ -2597,8 +2476,6 @@
       </w:r>
       <w:r>
         <w:tab/>
-      </w:r>
-      <w:r>
         <w:t>Παράμετροι</w:t>
       </w:r>
     </w:p>
@@ -2649,15 +2526,7 @@
           <w:sz w:val="20"/>
           <w:szCs w:val="20"/>
         </w:rPr>
-        <w:t>Οι εντολές που εκτελεί ο χρήστης πρέπει να ακολουθούν συγκεκριμένους κανόνες στοίχισης και επιτρεπτών τιμών. Σε αντίθετη περίπτωση δεν γίνετα</w:t>
-      </w:r>
-      <w:r>
-        <w:rPr>
-          <w:i/>
-          <w:sz w:val="20"/>
-          <w:szCs w:val="20"/>
-        </w:rPr>
-        <w:t>ι κάποια εκτέλεση, και παραπέμπεται σε οδηγίες περί εκτέλεσης σωστών εντολών.</w:t>
+        <w:t>Οι εντολές που εκτελεί ο χρήστης πρέπει να ακολουθούν συγκεκριμένους κανόνες στοίχισης και επιτρεπτών τιμών. Σε αντίθετη περίπτωση δεν γίνεται κάποια εκτέλεση, και παραπέμπεται σε οδηγίες περί εκτέλεσης σωστών εντολών.</w:t>
       </w:r>
     </w:p>
     <w:p>
@@ -2942,85 +2811,83 @@
           <w:sz w:val="20"/>
           <w:szCs w:val="20"/>
         </w:rPr>
-        <w:t>Βήμα 3: Ο χρήστης διαμορφώνει και εκτελεί τις εντολές πο</w:t>
-      </w:r>
-      <w:r>
-        <w:rPr>
-          <w:i/>
-          <w:sz w:val="20"/>
-          <w:szCs w:val="20"/>
-        </w:rPr>
-        <w:t>υ θα του επιστρέψουν τα επιθυμητά αποτελέσματα. Εάν η εντολή δεν είναι έγκυρη τότε παίρνει μήνυμα σφάλματος.</w:t>
-      </w:r>
-    </w:p>
-    <w:p>
-      <w:pPr>
-        <w:pStyle w:val="normal"/>
-        <w:pBdr>
-          <w:top w:val="nil"/>
-          <w:left w:val="nil"/>
-          <w:bottom w:val="nil"/>
-          <w:right w:val="nil"/>
-          <w:between w:val="nil"/>
-        </w:pBdr>
-        <w:rPr>
-          <w:i/>
-          <w:sz w:val="20"/>
-          <w:szCs w:val="20"/>
-        </w:rPr>
-      </w:pPr>
-      <w:r>
-        <w:rPr>
-          <w:i/>
-          <w:sz w:val="20"/>
-          <w:szCs w:val="20"/>
-        </w:rPr>
-        <w:t xml:space="preserve">Βήμα 4: Ο χρήστης συνεχίζει να χρησιμοποιεί το περιβάλλον εκτέλεσης εντολών έως ότου πραγματοποιήσει αποσύνδεση από το σύστημα. </w:t>
-      </w:r>
-    </w:p>
-    <w:p>
-      <w:pPr>
-        <w:pStyle w:val="4"/>
-      </w:pPr>
-      <w:r>
-        <w:t>2.1.2.7</w:t>
-      </w:r>
-      <w:r>
-        <w:tab/>
-        <w:t>Δεδομένα ε</w:t>
-      </w:r>
-      <w:r>
-        <w:t>ξόδου</w:t>
-      </w:r>
-    </w:p>
-    <w:p>
-      <w:pPr>
-        <w:pStyle w:val="normal"/>
-        <w:pBdr>
-          <w:top w:val="nil"/>
-          <w:left w:val="nil"/>
-          <w:bottom w:val="nil"/>
-          <w:right w:val="nil"/>
-          <w:between w:val="nil"/>
-        </w:pBdr>
-        <w:rPr>
-          <w:b/>
-          <w:i/>
-          <w:color w:val="4A86E8"/>
-          <w:sz w:val="20"/>
-          <w:szCs w:val="20"/>
-          <w:u w:val="single"/>
-        </w:rPr>
-      </w:pPr>
-      <w:r>
-        <w:rPr>
-          <w:b/>
-          <w:i/>
-          <w:color w:val="4A86E8"/>
-          <w:sz w:val="20"/>
-          <w:szCs w:val="20"/>
-          <w:u w:val="single"/>
-        </w:rPr>
+        <w:t>Βήμα 3: Ο χρήστης διαμορφώνει και εκτελεί τις εντολές που θα του επιστρέψουν τα επιθυμητά αποτελέσματα. Εάν η εντολή δεν είναι έγκυρη τότε παίρνει μήνυμα σφάλματος.</w:t>
+      </w:r>
+    </w:p>
+    <w:p>
+      <w:pPr>
+        <w:pStyle w:val="normal"/>
+        <w:pBdr>
+          <w:top w:val="nil"/>
+          <w:left w:val="nil"/>
+          <w:bottom w:val="nil"/>
+          <w:right w:val="nil"/>
+          <w:between w:val="nil"/>
+        </w:pBdr>
+        <w:rPr>
+          <w:i/>
+          <w:sz w:val="20"/>
+          <w:szCs w:val="20"/>
+          <w:lang w:val="en-US"/>
+        </w:rPr>
+      </w:pPr>
+      <w:r>
+        <w:rPr>
+          <w:i/>
+          <w:sz w:val="20"/>
+          <w:szCs w:val="20"/>
+        </w:rPr>
+        <w:t>Βήμα 4: Ο χρήστης συνεχίζει να χρησιμοποιεί το περιβάλλον εκτέλεσης εντολών έως ότου πραγματοποιήσει αποσύνδεση από το σύστημα.</w:t>
+      </w:r>
+    </w:p>
+    <w:p>
+      <w:pPr>
+        <w:rPr>
+          <w:i/>
+          <w:sz w:val="20"/>
+          <w:szCs w:val="20"/>
+          <w:lang w:val="en-US"/>
+        </w:rPr>
+      </w:pPr>
+      <w:r>
+        <w:rPr>
+          <w:i/>
+          <w:sz w:val="20"/>
+          <w:szCs w:val="20"/>
+          <w:lang w:val="en-US"/>
+        </w:rPr>
+        <w:br w:type="page"/>
+      </w:r>
+    </w:p>
+    <w:p>
+      <w:pPr>
+        <w:pStyle w:val="normal"/>
+        <w:pBdr>
+          <w:top w:val="nil"/>
+          <w:left w:val="nil"/>
+          <w:bottom w:val="nil"/>
+          <w:right w:val="nil"/>
+          <w:between w:val="nil"/>
+        </w:pBdr>
+        <w:rPr>
+          <w:b/>
+          <w:i/>
+          <w:color w:val="4A86E8"/>
+          <w:sz w:val="20"/>
+          <w:szCs w:val="20"/>
+          <w:u w:val="single"/>
+        </w:rPr>
+      </w:pPr>
+      <w:r>
+        <w:rPr>
+          <w:b/>
+          <w:i/>
+          <w:color w:val="4A86E8"/>
+          <w:sz w:val="20"/>
+          <w:szCs w:val="20"/>
+          <w:u w:val="single"/>
+        </w:rPr>
+        <w:lastRenderedPageBreak/>
         <w:t xml:space="preserve">CLI </w:t>
       </w:r>
       <w:proofErr w:type="spellStart"/>
@@ -3101,12 +2968,11 @@
           <w:szCs w:val="20"/>
           <w:u w:val="single"/>
         </w:rPr>
-        <w:lastRenderedPageBreak/>
         <w:drawing>
           <wp:inline distT="114300" distB="114300" distL="114300" distR="114300">
             <wp:extent cx="5725753" cy="5651500"/>
             <wp:effectExtent l="19050" t="0" r="8297" b="0"/>
-            <wp:docPr id="3" name="image3.png"/>
+            <wp:docPr id="10" name="image3.png"/>
             <wp:cNvGraphicFramePr/>
             <a:graphic xmlns:a="http://schemas.openxmlformats.org/drawingml/2006/main">
               <a:graphicData uri="http://schemas.openxmlformats.org/drawingml/2006/picture">
@@ -3154,6 +3020,35 @@
           <w:szCs w:val="20"/>
         </w:rPr>
       </w:pPr>
+    </w:p>
+    <w:p>
+      <w:pPr>
+        <w:pStyle w:val="4"/>
+      </w:pPr>
+      <w:r>
+        <w:t>2.1.2.7</w:t>
+      </w:r>
+      <w:r>
+        <w:tab/>
+        <w:t>Δεδομένα εξόδου</w:t>
+      </w:r>
+    </w:p>
+    <w:p>
+      <w:pPr>
+        <w:pStyle w:val="normal"/>
+        <w:pBdr>
+          <w:top w:val="nil"/>
+          <w:left w:val="nil"/>
+          <w:bottom w:val="nil"/>
+          <w:right w:val="nil"/>
+          <w:between w:val="nil"/>
+        </w:pBdr>
+        <w:rPr>
+          <w:i/>
+          <w:sz w:val="20"/>
+          <w:szCs w:val="20"/>
+        </w:rPr>
+      </w:pPr>
       <w:r>
         <w:rPr>
           <w:i/>
@@ -3223,10 +3118,7 @@
       </w:r>
       <w:r>
         <w:tab/>
-        <w:t xml:space="preserve">Χρήστες (ρόλοι) που </w:t>
-      </w:r>
-      <w:r>
-        <w:t>εμπλέκονται</w:t>
+        <w:t>Χρήστες (ρόλοι) που εμπλέκονται</w:t>
       </w:r>
     </w:p>
     <w:p>
@@ -3264,6 +3156,7 @@
         </w:rPr>
       </w:pPr>
       <w:r>
+        <w:lastRenderedPageBreak/>
         <w:t>2.1.3.2</w:t>
       </w:r>
       <w:r>
@@ -3347,15 +3240,7 @@
           <w:sz w:val="20"/>
           <w:szCs w:val="20"/>
         </w:rPr>
-        <w:t xml:space="preserve"> και έγκυρ</w:t>
-      </w:r>
-      <w:r>
-        <w:rPr>
-          <w:i/>
-          <w:sz w:val="20"/>
-          <w:szCs w:val="20"/>
-        </w:rPr>
-        <w:t>α στοιχεία διαχειριστή του συστήματος.</w:t>
+        <w:t xml:space="preserve"> και έγκυρα στοιχεία διαχειριστή του συστήματος.</w:t>
       </w:r>
     </w:p>
     <w:p>
@@ -3469,23 +3354,7 @@
           <w:sz w:val="20"/>
           <w:szCs w:val="20"/>
         </w:rPr>
-        <w:t xml:space="preserve">, μπορεί να </w:t>
-      </w:r>
-      <w:r>
-        <w:rPr>
-          <w:i/>
-          <w:sz w:val="20"/>
-          <w:szCs w:val="20"/>
-        </w:rPr>
-        <w:t>εκτελεστεί</w:t>
-      </w:r>
-      <w:r>
-        <w:rPr>
-          <w:i/>
-          <w:sz w:val="20"/>
-          <w:szCs w:val="20"/>
-        </w:rPr>
-        <w:t xml:space="preserve"> σε οποιοδήποτε υποστηριζόμενο σύστημα από την </w:t>
+        <w:t xml:space="preserve">, μπορεί να εκτελεστεί σε οποιοδήποτε υποστηριζόμενο σύστημα από την </w:t>
       </w:r>
       <w:proofErr w:type="spellStart"/>
       <w:r>
@@ -3516,7 +3385,6 @@
         </w:rPr>
       </w:pPr>
       <w:r>
-        <w:lastRenderedPageBreak/>
         <w:t>2.1.3.4</w:t>
       </w:r>
       <w:r>
@@ -3571,15 +3439,7 @@
           <w:sz w:val="20"/>
           <w:szCs w:val="20"/>
         </w:rPr>
-        <w:t>Επίσης ο διαχειριστής μπορεί να εκτελέσει εντολές συγκεκριμένης μορφής για να μορφοποιήσει ή να εισάγει νέα δεδομένα, να μορφοποιήσει ή να εισάγει νέους χρήστες, και να λάβει δεδομένα που επιθυμεί με βάσ</w:t>
-      </w:r>
-      <w:r>
-        <w:rPr>
-          <w:i/>
-          <w:sz w:val="20"/>
-          <w:szCs w:val="20"/>
-        </w:rPr>
-        <w:t>η τις προτιμήσεις του.</w:t>
+        <w:t>Επίσης ο διαχειριστής μπορεί να εκτελέσει εντολές συγκεκριμένης μορφής για να μορφοποιήσει ή να εισάγει νέα δεδομένα, να μορφοποιήσει ή να εισάγει νέους χρήστες, και να λάβει δεδομένα που επιθυμεί με βάση τις προτιμήσεις του.</w:t>
       </w:r>
     </w:p>
     <w:p>
@@ -3646,15 +3506,7 @@
           <w:sz w:val="20"/>
           <w:szCs w:val="20"/>
         </w:rPr>
-        <w:t>Οι εντολές που εκτελεί ο διαχειριστής πρέπει</w:t>
-      </w:r>
-      <w:r>
-        <w:rPr>
-          <w:i/>
-          <w:sz w:val="20"/>
-          <w:szCs w:val="20"/>
-        </w:rPr>
-        <w:t xml:space="preserve"> να ακολουθούν συγκεκριμένους κανόνες στοίχισης και επιτρεπτών τιμών. Σε αντίθετη περίπτωση δεν γίνεται κάποια εκτέλεση, και παραπέμπεται σε οδηγίες περί εκτέλεσης σωστών εντολών.</w:t>
+        <w:t>Οι εντολές που εκτελεί ο διαχειριστής πρέπει να ακολουθούν συγκεκριμένους κανόνες στοίχισης και επιτρεπτών τιμών. Σε αντίθετη περίπτωση δεν γίνεται κάποια εκτέλεση, και παραπέμπεται σε οδηγίες περί εκτέλεσης σωστών εντολών.</w:t>
       </w:r>
     </w:p>
     <w:p>
@@ -3777,48 +3629,32 @@
           <w:sz w:val="20"/>
           <w:szCs w:val="20"/>
         </w:rPr>
-        <w:t>Βήμα 3: Ο διαχειριστής διαμορφώνει και εκτελεί</w:t>
-      </w:r>
-      <w:r>
-        <w:rPr>
-          <w:i/>
-          <w:sz w:val="20"/>
-          <w:szCs w:val="20"/>
-        </w:rPr>
-        <w:t xml:space="preserve"> τις εντολές που θα του επιστρέψουν τα επιθυμητά αποτελέσματα. Εάν η εντολή δεν είναι έγκυρη τότε παίρνει μήνυμα σφάλματος.</w:t>
-      </w:r>
-    </w:p>
-    <w:p>
-      <w:pPr>
-        <w:pStyle w:val="normal"/>
-        <w:pBdr>
-          <w:top w:val="nil"/>
-          <w:left w:val="nil"/>
-          <w:bottom w:val="nil"/>
-          <w:right w:val="nil"/>
-          <w:between w:val="nil"/>
-        </w:pBdr>
-        <w:rPr>
-          <w:i/>
-          <w:sz w:val="20"/>
-          <w:szCs w:val="20"/>
-        </w:rPr>
-      </w:pPr>
-      <w:r>
-        <w:rPr>
-          <w:i/>
-          <w:sz w:val="20"/>
-          <w:szCs w:val="20"/>
-        </w:rPr>
-        <w:t>Βήμα 4: Ο διαχειριστής συνεχίζει να χρησιμοποιεί το περιβάλλον εκτέλεσης εντολών έως ότου πραγματοποιήσει αποσύνδεση από το σύστημα.</w:t>
-      </w:r>
-      <w:r>
-        <w:rPr>
-          <w:i/>
-          <w:sz w:val="20"/>
-          <w:szCs w:val="20"/>
-        </w:rPr>
-        <w:t xml:space="preserve"> </w:t>
+        <w:t>Βήμα 3: Ο διαχειριστής διαμορφώνει και εκτελεί τις εντολές που θα του επιστρέψουν τα επιθυμητά αποτελέσματα. Εάν η εντολή δεν είναι έγκυρη τότε παίρνει μήνυμα σφάλματος.</w:t>
+      </w:r>
+    </w:p>
+    <w:p>
+      <w:pPr>
+        <w:pStyle w:val="normal"/>
+        <w:pBdr>
+          <w:top w:val="nil"/>
+          <w:left w:val="nil"/>
+          <w:bottom w:val="nil"/>
+          <w:right w:val="nil"/>
+          <w:between w:val="nil"/>
+        </w:pBdr>
+        <w:rPr>
+          <w:i/>
+          <w:sz w:val="20"/>
+          <w:szCs w:val="20"/>
+        </w:rPr>
+      </w:pPr>
+      <w:r>
+        <w:rPr>
+          <w:i/>
+          <w:sz w:val="20"/>
+          <w:szCs w:val="20"/>
+        </w:rPr>
+        <w:t xml:space="preserve">Βήμα 4: Ο διαχειριστής συνεχίζει να χρησιμοποιεί το περιβάλλον εκτέλεσης εντολών έως ότου πραγματοποιήσει αποσύνδεση από το σύστημα. </w:t>
       </w:r>
     </w:p>
     <w:p>
@@ -3968,15 +3804,7 @@
           <w:sz w:val="20"/>
           <w:szCs w:val="20"/>
         </w:rPr>
-        <w:t>thro</w:t>
-      </w:r>
-      <w:r>
-        <w:rPr>
-          <w:i/>
-          <w:sz w:val="20"/>
-          <w:szCs w:val="20"/>
-        </w:rPr>
-        <w:t>ughput</w:t>
+        <w:t>throughput</w:t>
       </w:r>
       <w:proofErr w:type="spellEnd"/>
       <w:r>
@@ -4011,6 +3839,7 @@
         <w:pStyle w:val="2"/>
       </w:pPr>
       <w:r>
+        <w:lastRenderedPageBreak/>
         <w:t>2.3</w:t>
       </w:r>
       <w:r>
@@ -4058,15 +3887,7 @@
           <w:sz w:val="20"/>
           <w:szCs w:val="20"/>
         </w:rPr>
-        <w:t>Λόγω περιορισμένων π</w:t>
-      </w:r>
-      <w:r>
-        <w:rPr>
-          <w:i/>
-          <w:sz w:val="20"/>
-          <w:szCs w:val="20"/>
-        </w:rPr>
-        <w:t>όρων δεν ανταποκρινόμαστε σε όλες τις κλήσεις. Εφαρμόζουμε κατάλληλους περιορισμούς  (</w:t>
+        <w:t>Λόγω περιορισμένων πόρων δεν ανταποκρινόμαστε σε όλες τις κλήσεις. Εφαρμόζουμε κατάλληλους περιορισμούς  (</w:t>
       </w:r>
       <w:proofErr w:type="spellStart"/>
       <w:r>
@@ -4109,15 +3930,7 @@
           <w:sz w:val="20"/>
           <w:szCs w:val="20"/>
         </w:rPr>
-        <w:t>Κύριο κριτήριο για την διαχείριση της χρήσης των πόρων είναι ο όγκος των δεδομένων που επ</w:t>
-      </w:r>
-      <w:r>
-        <w:rPr>
-          <w:i/>
-          <w:sz w:val="20"/>
-          <w:szCs w:val="20"/>
-        </w:rPr>
-        <w:t xml:space="preserve">ιστρέφονται για κάθε κλήση που εκτελεί ο χρήστης, και όλοι οι χρήστες έχουν ένα άνω όριο απόκτησης πόρων για κάθε μέρα. </w:t>
+        <w:t xml:space="preserve">Κύριο κριτήριο για την διαχείριση της χρήσης των πόρων είναι ο όγκος των δεδομένων που επιστρέφονται για κάθε κλήση που εκτελεί ο χρήστης, και όλοι οι χρήστες έχουν ένα άνω όριο απόκτησης πόρων για κάθε μέρα. </w:t>
       </w:r>
     </w:p>
     <w:p>
@@ -4185,7 +3998,6 @@
           <w:sz w:val="20"/>
           <w:szCs w:val="20"/>
         </w:rPr>
-        <w:lastRenderedPageBreak/>
         <w:t xml:space="preserve">Περιορισμοί του έργου όσον αφορά το API και το CLI. Κλήσεις σε συγκεκριμένα </w:t>
       </w:r>
       <w:proofErr w:type="spellStart"/>
@@ -4337,15 +4149,7 @@
           <w:sz w:val="20"/>
           <w:szCs w:val="20"/>
         </w:rPr>
-        <w:t>ja</w:t>
-      </w:r>
-      <w:r>
-        <w:rPr>
-          <w:i/>
-          <w:sz w:val="20"/>
-          <w:szCs w:val="20"/>
-        </w:rPr>
-        <w:t>va</w:t>
+        <w:t>java</w:t>
       </w:r>
       <w:proofErr w:type="spellEnd"/>
       <w:r>
@@ -4589,31 +4393,7 @@
               <w:sz w:val="22"/>
               <w:szCs w:val="22"/>
             </w:rPr>
-            <m:t>Διαθεσιμ</m:t>
-          </m:r>
-          <m:r>
-            <w:rPr>
-              <w:color w:val="8496B0"/>
-              <w:sz w:val="22"/>
-              <w:szCs w:val="22"/>
-            </w:rPr>
-            <m:t>ό</m:t>
-          </m:r>
-          <m:r>
-            <w:rPr>
-              <w:color w:val="8496B0"/>
-              <w:sz w:val="22"/>
-              <w:szCs w:val="22"/>
-            </w:rPr>
-            <m:t>τητα</m:t>
-          </m:r>
-          <m:r>
-            <w:rPr>
-              <w:color w:val="8496B0"/>
-              <w:sz w:val="22"/>
-              <w:szCs w:val="22"/>
-            </w:rPr>
-            <m:t xml:space="preserve"> = </m:t>
+            <m:t xml:space="preserve">Διαθεσιμότητα = </m:t>
           </m:r>
           <m:f>
             <m:fPr>
@@ -4717,15 +4497,7 @@
           <w:sz w:val="20"/>
           <w:szCs w:val="20"/>
         </w:rPr>
-        <w:t xml:space="preserve">Κάποιος που δεν είναι διαχειριστής δεν μπορεί να τροποποιήσει </w:t>
-      </w:r>
-      <w:r>
-        <w:rPr>
-          <w:i/>
-          <w:sz w:val="20"/>
-          <w:szCs w:val="20"/>
-        </w:rPr>
-        <w:t>τα δεδομένα – ύπαρξη επιπέδων προνομίων πρόσβασης (ακεραιότητα)</w:t>
+        <w:t>Κάποιος που δεν είναι διαχειριστής δεν μπορεί να τροποποιήσει τα δεδομένα – ύπαρξη επιπέδων προνομίων πρόσβασης (ακεραιότητα)</w:t>
       </w:r>
     </w:p>
     <w:p>
@@ -4993,7 +4765,7 @@
         <w:sz w:val="18"/>
         <w:szCs w:val="18"/>
       </w:rPr>
-      <w:t>8</w:t>
+      <w:t>9</w:t>
     </w:r>
     <w:r>
       <w:rPr>
@@ -5334,6 +5106,7 @@
   <w:style w:type="paragraph" w:default="1" w:styleId="a">
     <w:name w:val="Normal"/>
     <w:qFormat/>
+    <w:rsid w:val="00DF430C"/>
   </w:style>
   <w:style w:type="paragraph" w:styleId="1">
     <w:name w:val="heading 1"/>

</xml_diff>